<commit_message>
Updated work description and other skills.
</commit_message>
<xml_diff>
--- a/resumes/SANDHU, Mandeep - Resume.docx
+++ b/resumes/SANDHU, Mandeep - Resume.docx
@@ -890,8 +890,8 @@
                 <w:lang w:val="en-GB" w:eastAsia="en-GB"/>
               </w:rPr>
               <w:drawing>
-                <wp:inline distT="0" distB="0" distL="0" distR="0" wp14:anchorId="41EDF39E" wp14:editId="0C9CA2FA">
-                  <wp:extent cx="3759200" cy="1549021"/>
+                <wp:inline distT="0" distB="0" distL="0" distR="0" wp14:anchorId="41EDF39E" wp14:editId="1C5BCE1B">
+                  <wp:extent cx="3759200" cy="1382572"/>
                   <wp:effectExtent l="0" t="0" r="0" b="0"/>
                   <wp:docPr id="12" name="Chart 12" descr="skills chart"/>
                   <wp:cNvGraphicFramePr/>
@@ -940,7 +940,10 @@
               <w:pStyle w:val="Heading2"/>
             </w:pPr>
             <w:r>
-              <w:t xml:space="preserve">Basic </w:t>
+              <w:t>Other</w:t>
+            </w:r>
+            <w:r>
+              <w:t xml:space="preserve"> </w:t>
             </w:r>
             <w:sdt>
               <w:sdtPr>
@@ -989,6 +992,25 @@
             </w:r>
             <w:r>
               <w:t xml:space="preserve"> • REST API</w:t>
+            </w:r>
+          </w:p>
+          <w:p>
+            <w:pPr>
+              <w:tabs>
+                <w:tab w:val="left" w:pos="990"/>
+              </w:tabs>
+            </w:pPr>
+            <w:r>
+              <w:t xml:space="preserve">• </w:t>
+            </w:r>
+            <w:r>
+              <w:t>Machine Learning</w:t>
+            </w:r>
+            <w:r>
+              <w:t xml:space="preserve"> • </w:t>
+            </w:r>
+            <w:r>
+              <w:t>Neural Networks • IoT</w:t>
             </w:r>
           </w:p>
         </w:tc>
@@ -1076,7 +1098,7 @@
           <wp:docPr id="3" name="Graphic 3">
             <a:extLst xmlns:a="http://schemas.openxmlformats.org/drawingml/2006/main">
               <a:ext uri="{C183D7F6-B498-43B3-948B-1728B52AA6E4}">
-                <adec:decorative xmlns:adec="http://schemas.microsoft.com/office/drawing/2017/decorative" xmlns:w16se="http://schemas.microsoft.com/office/word/2015/wordml/symex" xmlns:w16cid="http://schemas.microsoft.com/office/word/2016/wordml/cid" xmlns:w="http://schemas.openxmlformats.org/wordprocessingml/2006/main" xmlns:w10="urn:schemas-microsoft-com:office:word" xmlns:v="urn:schemas-microsoft-com:vml" xmlns:o="urn:schemas-microsoft-com:office:office" xmlns:am3d="http://schemas.microsoft.com/office/drawing/2017/model3d" xmlns:aink="http://schemas.microsoft.com/office/drawing/2016/ink" xmlns:cx8="http://schemas.microsoft.com/office/drawing/2016/5/14/chartex" xmlns:cx7="http://schemas.microsoft.com/office/drawing/2016/5/13/chartex" xmlns:cx6="http://schemas.microsoft.com/office/drawing/2016/5/12/chartex" xmlns:cx5="http://schemas.microsoft.com/office/drawing/2016/5/11/chartex" xmlns:cx4="http://schemas.microsoft.com/office/drawing/2016/5/10/chartex" xmlns:cx3="http://schemas.microsoft.com/office/drawing/2016/5/9/chartex" xmlns:cx2="http://schemas.microsoft.com/office/drawing/2015/10/21/chartex" xmlns:cx1="http://schemas.microsoft.com/office/drawing/2015/9/8/chartex" xmlns:cx="http://schemas.microsoft.com/office/drawing/2014/chartex" xmlns="" val="1"/>
+                <adec:decorative xmlns="" xmlns:cx="http://schemas.microsoft.com/office/drawing/2014/chartex" xmlns:cx1="http://schemas.microsoft.com/office/drawing/2015/9/8/chartex" xmlns:cx2="http://schemas.microsoft.com/office/drawing/2015/10/21/chartex" xmlns:cx3="http://schemas.microsoft.com/office/drawing/2016/5/9/chartex" xmlns:cx4="http://schemas.microsoft.com/office/drawing/2016/5/10/chartex" xmlns:cx5="http://schemas.microsoft.com/office/drawing/2016/5/11/chartex" xmlns:cx6="http://schemas.microsoft.com/office/drawing/2016/5/12/chartex" xmlns:cx7="http://schemas.microsoft.com/office/drawing/2016/5/13/chartex" xmlns:cx8="http://schemas.microsoft.com/office/drawing/2016/5/14/chartex" xmlns:aink="http://schemas.microsoft.com/office/drawing/2016/ink" xmlns:am3d="http://schemas.microsoft.com/office/drawing/2017/model3d" xmlns:o="urn:schemas-microsoft-com:office:office" xmlns:v="urn:schemas-microsoft-com:vml" xmlns:w10="urn:schemas-microsoft-com:office:word" xmlns:w="http://schemas.openxmlformats.org/wordprocessingml/2006/main" xmlns:w16cid="http://schemas.microsoft.com/office/word/2016/wordml/cid" xmlns:w16se="http://schemas.microsoft.com/office/word/2015/wordml/symex" xmlns:adec="http://schemas.microsoft.com/office/drawing/2017/decorative" val="1"/>
               </a:ext>
             </a:extLst>
           </wp:docPr>
@@ -1097,7 +1119,7 @@
                         <a14:useLocalDpi xmlns:a14="http://schemas.microsoft.com/office/drawing/2010/main" val="0"/>
                       </a:ext>
                       <a:ext uri="{96DAC541-7B7A-43D3-8B79-37D633B846F1}">
-                        <asvg:svgBlip xmlns:asvg="http://schemas.microsoft.com/office/drawing/2016/SVG/main" xmlns:w16se="http://schemas.microsoft.com/office/word/2015/wordml/symex" xmlns:w16cid="http://schemas.microsoft.com/office/word/2016/wordml/cid" xmlns:w="http://schemas.openxmlformats.org/wordprocessingml/2006/main" xmlns:w10="urn:schemas-microsoft-com:office:word" xmlns:v="urn:schemas-microsoft-com:vml" xmlns:o="urn:schemas-microsoft-com:office:office" xmlns:am3d="http://schemas.microsoft.com/office/drawing/2017/model3d" xmlns:aink="http://schemas.microsoft.com/office/drawing/2016/ink" xmlns:cx8="http://schemas.microsoft.com/office/drawing/2016/5/14/chartex" xmlns:cx7="http://schemas.microsoft.com/office/drawing/2016/5/13/chartex" xmlns:cx6="http://schemas.microsoft.com/office/drawing/2016/5/12/chartex" xmlns:cx5="http://schemas.microsoft.com/office/drawing/2016/5/11/chartex" xmlns:cx4="http://schemas.microsoft.com/office/drawing/2016/5/10/chartex" xmlns:cx3="http://schemas.microsoft.com/office/drawing/2016/5/9/chartex" xmlns:cx2="http://schemas.microsoft.com/office/drawing/2015/10/21/chartex" xmlns:cx1="http://schemas.microsoft.com/office/drawing/2015/9/8/chartex" xmlns:cx="http://schemas.microsoft.com/office/drawing/2014/chartex" xmlns="" r:embed="rId2"/>
+                        <asvg:svgBlip xmlns="" xmlns:cx="http://schemas.microsoft.com/office/drawing/2014/chartex" xmlns:cx1="http://schemas.microsoft.com/office/drawing/2015/9/8/chartex" xmlns:cx2="http://schemas.microsoft.com/office/drawing/2015/10/21/chartex" xmlns:cx3="http://schemas.microsoft.com/office/drawing/2016/5/9/chartex" xmlns:cx4="http://schemas.microsoft.com/office/drawing/2016/5/10/chartex" xmlns:cx5="http://schemas.microsoft.com/office/drawing/2016/5/11/chartex" xmlns:cx6="http://schemas.microsoft.com/office/drawing/2016/5/12/chartex" xmlns:cx7="http://schemas.microsoft.com/office/drawing/2016/5/13/chartex" xmlns:cx8="http://schemas.microsoft.com/office/drawing/2016/5/14/chartex" xmlns:aink="http://schemas.microsoft.com/office/drawing/2016/ink" xmlns:am3d="http://schemas.microsoft.com/office/drawing/2017/model3d" xmlns:o="urn:schemas-microsoft-com:office:office" xmlns:v="urn:schemas-microsoft-com:vml" xmlns:w10="urn:schemas-microsoft-com:office:word" xmlns:w="http://schemas.openxmlformats.org/wordprocessingml/2006/main" xmlns:w16cid="http://schemas.microsoft.com/office/word/2016/wordml/cid" xmlns:w16se="http://schemas.microsoft.com/office/word/2015/wordml/symex" xmlns:asvg="http://schemas.microsoft.com/office/drawing/2016/SVG/main" r:embed="rId2"/>
                       </a:ext>
                     </a:extLst>
                   </a:blip>
@@ -2813,11 +2835,11 @@
         </c:dLbls>
         <c:gapWidth val="70"/>
         <c:overlap val="60"/>
-        <c:axId val="572487840"/>
-        <c:axId val="572488384"/>
+        <c:axId val="-1471636496"/>
+        <c:axId val="-1471639760"/>
       </c:barChart>
       <c:catAx>
-        <c:axId val="572487840"/>
+        <c:axId val="-1471636496"/>
         <c:scaling>
           <c:orientation val="minMax"/>
         </c:scaling>
@@ -2854,7 +2876,7 @@
             <a:endParaRPr lang="en-US"/>
           </a:p>
         </c:txPr>
-        <c:crossAx val="572488384"/>
+        <c:crossAx val="-1471639760"/>
         <c:crosses val="autoZero"/>
         <c:auto val="1"/>
         <c:lblAlgn val="ctr"/>
@@ -2862,7 +2884,7 @@
         <c:noMultiLvlLbl val="0"/>
       </c:catAx>
       <c:valAx>
-        <c:axId val="572488384"/>
+        <c:axId val="-1471639760"/>
         <c:scaling>
           <c:orientation val="minMax"/>
           <c:max val="1"/>
@@ -2873,7 +2895,7 @@
         <c:majorTickMark val="none"/>
         <c:minorTickMark val="none"/>
         <c:tickLblPos val="nextTo"/>
-        <c:crossAx val="572487840"/>
+        <c:crossAx val="-1471636496"/>
         <c:crosses val="autoZero"/>
         <c:crossBetween val="between"/>
         <c:majorUnit val="0.25"/>
@@ -3813,6 +3835,7 @@
     <w:rsid w:val="005F2075"/>
     <w:rsid w:val="00712738"/>
     <w:rsid w:val="008C7BA3"/>
+    <w:rsid w:val="008D0EAA"/>
     <w:rsid w:val="008F4F8E"/>
     <w:rsid w:val="009E39C1"/>
     <w:rsid w:val="00A02B2A"/>
@@ -4718,6 +4741,23 @@
 </file>
 
 <file path=customXml/item1.xml><?xml version="1.0" encoding="utf-8"?>
+<?mso-contentType ?>
+<FormTemplates xmlns="http://schemas.microsoft.com/sharepoint/v3/contenttype/forms">
+  <Display>DocumentLibraryForm</Display>
+  <Edit>DocumentLibraryForm</Edit>
+  <New>DocumentLibraryForm</New>
+</FormTemplates>
+</file>
+
+<file path=customXml/item2.xml><?xml version="1.0" encoding="utf-8"?>
+<p:properties xmlns:p="http://schemas.microsoft.com/office/2006/metadata/properties" xmlns:xsi="http://www.w3.org/2001/XMLSchema-instance" xmlns:pc="http://schemas.microsoft.com/office/infopath/2007/PartnerControls">
+  <documentManagement>
+    <MediaServiceKeyPoints xmlns="71af3243-3dd4-4a8d-8c0d-dd76da1f02a5" xsi:nil="true"/>
+  </documentManagement>
+</p:properties>
+</file>
+
+<file path=customXml/item3.xml><?xml version="1.0" encoding="utf-8"?>
 <ct:contentTypeSchema xmlns:ct="http://schemas.microsoft.com/office/2006/metadata/contentType" xmlns:ma="http://schemas.microsoft.com/office/2006/metadata/properties/metaAttributes" ct:_="" ma:_="" ma:contentTypeName="Document" ma:contentTypeID="0x01010079F111ED35F8CC479449609E8A0923A6" ma:contentTypeVersion="11" ma:contentTypeDescription="Create a new document." ma:contentTypeScope="" ma:versionID="1c2eb7a32e66fb6e4260f3771546a5e2">
   <xsd:schema xmlns:xsd="http://www.w3.org/2001/XMLSchema" xmlns:xs="http://www.w3.org/2001/XMLSchema" xmlns:p="http://schemas.microsoft.com/office/2006/metadata/properties" xmlns:ns2="71af3243-3dd4-4a8d-8c0d-dd76da1f02a5" xmlns:ns3="16c05727-aa75-4e4a-9b5f-8a80a1165891" targetNamespace="http://schemas.microsoft.com/office/2006/metadata/properties" ma:root="true" ma:fieldsID="04e1f6479c48b08974ba73b5ca973489" ns2:_="" ns3:_="">
     <xsd:import namespace="71af3243-3dd4-4a8d-8c0d-dd76da1f02a5"/>
@@ -4928,28 +4968,29 @@
 </ct:contentTypeSchema>
 </file>
 
-<file path=customXml/item2.xml><?xml version="1.0" encoding="utf-8"?>
-<p:properties xmlns:p="http://schemas.microsoft.com/office/2006/metadata/properties" xmlns:xsi="http://www.w3.org/2001/XMLSchema-instance" xmlns:pc="http://schemas.microsoft.com/office/infopath/2007/PartnerControls">
-  <documentManagement>
-    <MediaServiceKeyPoints xmlns="71af3243-3dd4-4a8d-8c0d-dd76da1f02a5" xsi:nil="true"/>
-  </documentManagement>
-</p:properties>
-</file>
-
-<file path=customXml/item3.xml><?xml version="1.0" encoding="utf-8"?>
-<?mso-contentType ?>
-<FormTemplates xmlns="http://schemas.microsoft.com/sharepoint/v3/contenttype/forms">
-  <Display>DocumentLibraryForm</Display>
-  <Edit>DocumentLibraryForm</Edit>
-  <New>DocumentLibraryForm</New>
-</FormTemplates>
-</file>
-
 <file path=customXml/item4.xml><?xml version="1.0" encoding="utf-8"?>
 <b:Sources xmlns:b="http://schemas.openxmlformats.org/officeDocument/2006/bibliography" xmlns="http://schemas.openxmlformats.org/officeDocument/2006/bibliography" SelectedStyle="\APASixthEditionOfficeOnline.xsl" StyleName="APA" Version="6"/>
 </file>
 
 <file path=customXml/itemProps1.xml><?xml version="1.0" encoding="utf-8"?>
+<ds:datastoreItem xmlns:ds="http://schemas.openxmlformats.org/officeDocument/2006/customXml" ds:itemID="{18506A0D-4821-47C2-BD9B-CACF27C6B108}">
+  <ds:schemaRefs>
+    <ds:schemaRef ds:uri="http://schemas.microsoft.com/sharepoint/v3/contenttype/forms"/>
+  </ds:schemaRefs>
+</ds:datastoreItem>
+</file>
+
+<file path=customXml/itemProps2.xml><?xml version="1.0" encoding="utf-8"?>
+<ds:datastoreItem xmlns:ds="http://schemas.openxmlformats.org/officeDocument/2006/customXml" ds:itemID="{DD14EC26-251D-443A-AF4F-B15D0F3B0F84}">
+  <ds:schemaRefs>
+    <ds:schemaRef ds:uri="http://schemas.microsoft.com/office/2006/metadata/properties"/>
+    <ds:schemaRef ds:uri="http://schemas.microsoft.com/office/infopath/2007/PartnerControls"/>
+    <ds:schemaRef ds:uri="71af3243-3dd4-4a8d-8c0d-dd76da1f02a5"/>
+  </ds:schemaRefs>
+</ds:datastoreItem>
+</file>
+
+<file path=customXml/itemProps3.xml><?xml version="1.0" encoding="utf-8"?>
 <ds:datastoreItem xmlns:ds="http://schemas.openxmlformats.org/officeDocument/2006/customXml" ds:itemID="{8143E149-BD72-41A7-8F13-AF59DE30D6FA}">
   <ds:schemaRefs>
     <ds:schemaRef ds:uri="http://schemas.microsoft.com/office/2006/metadata/contentType"/>
@@ -4968,26 +5009,8 @@
 </ds:datastoreItem>
 </file>
 
-<file path=customXml/itemProps2.xml><?xml version="1.0" encoding="utf-8"?>
-<ds:datastoreItem xmlns:ds="http://schemas.openxmlformats.org/officeDocument/2006/customXml" ds:itemID="{DD14EC26-251D-443A-AF4F-B15D0F3B0F84}">
-  <ds:schemaRefs>
-    <ds:schemaRef ds:uri="http://schemas.microsoft.com/office/2006/metadata/properties"/>
-    <ds:schemaRef ds:uri="http://schemas.microsoft.com/office/infopath/2007/PartnerControls"/>
-    <ds:schemaRef ds:uri="71af3243-3dd4-4a8d-8c0d-dd76da1f02a5"/>
-  </ds:schemaRefs>
-</ds:datastoreItem>
-</file>
-
-<file path=customXml/itemProps3.xml><?xml version="1.0" encoding="utf-8"?>
-<ds:datastoreItem xmlns:ds="http://schemas.openxmlformats.org/officeDocument/2006/customXml" ds:itemID="{18506A0D-4821-47C2-BD9B-CACF27C6B108}">
-  <ds:schemaRefs>
-    <ds:schemaRef ds:uri="http://schemas.microsoft.com/sharepoint/v3/contenttype/forms"/>
-  </ds:schemaRefs>
-</ds:datastoreItem>
-</file>
-
 <file path=customXml/itemProps4.xml><?xml version="1.0" encoding="utf-8"?>
-<ds:datastoreItem xmlns:ds="http://schemas.openxmlformats.org/officeDocument/2006/customXml" ds:itemID="{9CF07568-9BA8-45CE-9AD3-AFD10B6C64BF}">
+<ds:datastoreItem xmlns:ds="http://schemas.openxmlformats.org/officeDocument/2006/customXml" ds:itemID="{D0BCB7A0-AAE3-4466-AB4E-DF227586D270}">
   <ds:schemaRefs>
     <ds:schemaRef ds:uri="http://schemas.openxmlformats.org/officeDocument/2006/bibliography"/>
   </ds:schemaRefs>

</xml_diff>